<commit_message>
them 1 so cau hoi
</commit_message>
<xml_diff>
--- a/quizBigO.docx
+++ b/quizBigO.docx
@@ -397,15 +397,7 @@
           <w:color w:val="FF0000"/>
           <w:shd w:val="clear" w:color="auto" w:fill="FFFFFF"/>
         </w:rPr>
-        <w:t xml:space="preserve"> </w:t>
-      </w:r>
-      <w:r>
-        <w:rPr>
-          <w:rFonts w:ascii="Georgia" w:hAnsi="Georgia"/>
-          <w:color w:val="FF0000"/>
-          <w:shd w:val="clear" w:color="auto" w:fill="FFFFFF"/>
-        </w:rPr>
-        <w:t xml:space="preserve">By counting the number of primitive operations performed by the algorithm on a given input </w:t>
+        <w:t xml:space="preserve"> By counting the number of primitive operations performed by the algorithm on a given input </w:t>
       </w:r>
       <w:proofErr w:type="gramStart"/>
       <w:r>
@@ -1084,18 +1076,7 @@
           <w:szCs w:val="29"/>
           <w:shd w:val="clear" w:color="auto" w:fill="FFFFFF"/>
         </w:rPr>
-        <w:t>​</w:t>
-      </w:r>
-      <w:r>
-        <w:rPr>
-          <w:rStyle w:val="baseline-fix"/>
-          <w:rFonts w:ascii="Times New Roman" w:hAnsi="Times New Roman" w:cs="Times New Roman"/>
-          <w:color w:val="3D3D4E"/>
-          <w:sz w:val="29"/>
-          <w:szCs w:val="29"/>
-          <w:shd w:val="clear" w:color="auto" w:fill="FFFFFF"/>
-        </w:rPr>
-        <w:t>k)</w:t>
+        <w:t>​k)</w:t>
       </w:r>
     </w:p>
     <w:p>
@@ -1126,14 +1107,7 @@
           <w:rFonts w:ascii="Times New Roman" w:hAnsi="Times New Roman" w:cs="Times New Roman"/>
           <w:color w:val="FF0000"/>
         </w:rPr>
-        <w:t xml:space="preserve"> </w:t>
-      </w:r>
-      <w:r>
-        <w:rPr>
-          <w:rFonts w:ascii="Times New Roman" w:hAnsi="Times New Roman" w:cs="Times New Roman"/>
-          <w:color w:val="FF0000"/>
-        </w:rPr>
-        <w:t>.O</w:t>
+        <w:t xml:space="preserve"> .O</w:t>
       </w:r>
       <w:proofErr w:type="gramEnd"/>
       <w:r>
@@ -1899,19 +1873,19 @@
           <w:szCs w:val="29"/>
           <w:shd w:val="clear" w:color="auto" w:fill="FFFFFF"/>
         </w:rPr>
-        <w:t xml:space="preserve"> t</w:t>
-      </w:r>
-      <w:proofErr w:type="spellStart"/>
-      <w:r>
-        <w:rPr>
-          <w:rStyle w:val="mclose"/>
-          <w:rFonts w:ascii="Times New Roman" w:hAnsi="Times New Roman" w:cs="Times New Roman"/>
-          <w:color w:val="FF0000"/>
-          <w:sz w:val="29"/>
-          <w:szCs w:val="29"/>
-          <w:shd w:val="clear" w:color="auto" w:fill="FFFFFF"/>
-        </w:rPr>
-        <w:t>iệm</w:t>
+        <w:t xml:space="preserve"> </w:t>
+      </w:r>
+      <w:proofErr w:type="spellStart"/>
+      <w:r>
+        <w:rPr>
+          <w:rStyle w:val="mclose"/>
+          <w:rFonts w:ascii="Times New Roman" w:hAnsi="Times New Roman" w:cs="Times New Roman"/>
+          <w:color w:val="FF0000"/>
+          <w:sz w:val="29"/>
+          <w:szCs w:val="29"/>
+          <w:shd w:val="clear" w:color="auto" w:fill="FFFFFF"/>
+        </w:rPr>
+        <w:t>tiệm</w:t>
       </w:r>
       <w:proofErr w:type="spellEnd"/>
       <w:r>
@@ -2113,18 +2087,7 @@
           <w:szCs w:val="20"/>
           <w:shd w:val="clear" w:color="auto" w:fill="F5F5F5"/>
         </w:rPr>
-        <w:t>0</w:t>
-      </w:r>
-      <w:r>
-        <w:rPr>
-          <w:rStyle w:val="mord"/>
-          <w:rFonts w:ascii="KaTeX_Main" w:hAnsi="KaTeX_Main"/>
-          <w:color w:val="8F8F99"/>
-          <w:sz w:val="20"/>
-          <w:szCs w:val="20"/>
-          <w:shd w:val="clear" w:color="auto" w:fill="F5F5F5"/>
-        </w:rPr>
-        <w:t xml:space="preserve">, </w:t>
+        <w:t xml:space="preserve">0, </w:t>
       </w:r>
       <w:proofErr w:type="spellStart"/>
       <w:r>
@@ -2955,6 +2918,877 @@
     <w:p>
       <w:pPr>
         <w:rPr>
+          <w:rStyle w:val="baseline-fix"/>
+          <w:rFonts w:ascii="Times New Roman" w:hAnsi="Times New Roman" w:cs="Times New Roman"/>
+          <w:color w:val="3D3D4E"/>
+          <w:sz w:val="29"/>
+          <w:szCs w:val="29"/>
+          <w:shd w:val="clear" w:color="auto" w:fill="FFFFFF"/>
+        </w:rPr>
+      </w:pPr>
+      <w:r>
+        <w:rPr>
+          <w:rStyle w:val="baseline-fix"/>
+          <w:rFonts w:ascii="Times New Roman" w:hAnsi="Times New Roman" w:cs="Times New Roman"/>
+          <w:color w:val="3D3D4E"/>
+          <w:sz w:val="29"/>
+          <w:szCs w:val="29"/>
+          <w:shd w:val="clear" w:color="auto" w:fill="FFFFFF"/>
+        </w:rPr>
+        <w:t xml:space="preserve">6.Đố </w:t>
+      </w:r>
+      <w:proofErr w:type="spellStart"/>
+      <w:r>
+        <w:rPr>
+          <w:rStyle w:val="baseline-fix"/>
+          <w:rFonts w:ascii="Times New Roman" w:hAnsi="Times New Roman" w:cs="Times New Roman"/>
+          <w:color w:val="3D3D4E"/>
+          <w:sz w:val="29"/>
+          <w:szCs w:val="29"/>
+          <w:shd w:val="clear" w:color="auto" w:fill="FFFFFF"/>
+        </w:rPr>
+        <w:t>vui</w:t>
+      </w:r>
+      <w:proofErr w:type="spellEnd"/>
+      <w:r>
+        <w:rPr>
+          <w:rStyle w:val="baseline-fix"/>
+          <w:rFonts w:ascii="Times New Roman" w:hAnsi="Times New Roman" w:cs="Times New Roman"/>
+          <w:color w:val="3D3D4E"/>
+          <w:sz w:val="29"/>
+          <w:szCs w:val="29"/>
+          <w:shd w:val="clear" w:color="auto" w:fill="FFFFFF"/>
+        </w:rPr>
+        <w:t xml:space="preserve">: </w:t>
+      </w:r>
+      <w:proofErr w:type="spellStart"/>
+      <w:r>
+        <w:rPr>
+          <w:rStyle w:val="baseline-fix"/>
+          <w:rFonts w:ascii="Times New Roman" w:hAnsi="Times New Roman" w:cs="Times New Roman"/>
+          <w:color w:val="3D3D4E"/>
+          <w:sz w:val="29"/>
+          <w:szCs w:val="29"/>
+          <w:shd w:val="clear" w:color="auto" w:fill="FFFFFF"/>
+        </w:rPr>
+        <w:t>hãy</w:t>
+      </w:r>
+      <w:proofErr w:type="spellEnd"/>
+      <w:r>
+        <w:rPr>
+          <w:rStyle w:val="baseline-fix"/>
+          <w:rFonts w:ascii="Times New Roman" w:hAnsi="Times New Roman" w:cs="Times New Roman"/>
+          <w:color w:val="3D3D4E"/>
+          <w:sz w:val="29"/>
+          <w:szCs w:val="29"/>
+          <w:shd w:val="clear" w:color="auto" w:fill="FFFFFF"/>
+        </w:rPr>
+        <w:t xml:space="preserve"> </w:t>
+      </w:r>
+      <w:proofErr w:type="spellStart"/>
+      <w:r>
+        <w:rPr>
+          <w:rStyle w:val="baseline-fix"/>
+          <w:rFonts w:ascii="Times New Roman" w:hAnsi="Times New Roman" w:cs="Times New Roman"/>
+          <w:color w:val="3D3D4E"/>
+          <w:sz w:val="29"/>
+          <w:szCs w:val="29"/>
+          <w:shd w:val="clear" w:color="auto" w:fill="FFFFFF"/>
+        </w:rPr>
+        <w:t>cho</w:t>
+      </w:r>
+      <w:proofErr w:type="spellEnd"/>
+      <w:r>
+        <w:rPr>
+          <w:rStyle w:val="baseline-fix"/>
+          <w:rFonts w:ascii="Times New Roman" w:hAnsi="Times New Roman" w:cs="Times New Roman"/>
+          <w:color w:val="3D3D4E"/>
+          <w:sz w:val="29"/>
+          <w:szCs w:val="29"/>
+          <w:shd w:val="clear" w:color="auto" w:fill="FFFFFF"/>
+        </w:rPr>
+        <w:t xml:space="preserve"> </w:t>
+      </w:r>
+      <w:proofErr w:type="spellStart"/>
+      <w:r>
+        <w:rPr>
+          <w:rStyle w:val="baseline-fix"/>
+          <w:rFonts w:ascii="Times New Roman" w:hAnsi="Times New Roman" w:cs="Times New Roman"/>
+          <w:color w:val="3D3D4E"/>
+          <w:sz w:val="29"/>
+          <w:szCs w:val="29"/>
+          <w:shd w:val="clear" w:color="auto" w:fill="FFFFFF"/>
+        </w:rPr>
+        <w:t>biết</w:t>
+      </w:r>
+      <w:proofErr w:type="spellEnd"/>
+      <w:r>
+        <w:rPr>
+          <w:rStyle w:val="baseline-fix"/>
+          <w:rFonts w:ascii="Times New Roman" w:hAnsi="Times New Roman" w:cs="Times New Roman"/>
+          <w:color w:val="3D3D4E"/>
+          <w:sz w:val="29"/>
+          <w:szCs w:val="29"/>
+          <w:shd w:val="clear" w:color="auto" w:fill="FFFFFF"/>
+        </w:rPr>
+        <w:t xml:space="preserve"> </w:t>
+      </w:r>
+      <w:proofErr w:type="gramStart"/>
+      <w:r>
+        <w:rPr>
+          <w:rStyle w:val="baseline-fix"/>
+          <w:rFonts w:ascii="Times New Roman" w:hAnsi="Times New Roman" w:cs="Times New Roman"/>
+          <w:color w:val="3D3D4E"/>
+          <w:sz w:val="29"/>
+          <w:szCs w:val="29"/>
+          <w:shd w:val="clear" w:color="auto" w:fill="FFFFFF"/>
+        </w:rPr>
+        <w:t>T</w:t>
+      </w:r>
+      <w:r>
+        <w:rPr>
+          <w:rStyle w:val="baseline-fix"/>
+          <w:rFonts w:ascii="Times New Roman" w:hAnsi="Times New Roman" w:cs="Times New Roman"/>
+          <w:color w:val="3D3D4E"/>
+          <w:sz w:val="29"/>
+          <w:szCs w:val="29"/>
+          <w:shd w:val="clear" w:color="auto" w:fill="FFFFFF"/>
+        </w:rPr>
+        <w:t>ime(</w:t>
+      </w:r>
+      <w:proofErr w:type="gramEnd"/>
+      <w:r>
+        <w:rPr>
+          <w:rStyle w:val="baseline-fix"/>
+          <w:rFonts w:ascii="Times New Roman" w:hAnsi="Times New Roman" w:cs="Times New Roman"/>
+          <w:color w:val="3D3D4E"/>
+          <w:sz w:val="29"/>
+          <w:szCs w:val="29"/>
+          <w:shd w:val="clear" w:color="auto" w:fill="FFFFFF"/>
+        </w:rPr>
+        <w:t xml:space="preserve">Worst case) </w:t>
+      </w:r>
+      <w:proofErr w:type="spellStart"/>
+      <w:r>
+        <w:rPr>
+          <w:rStyle w:val="baseline-fix"/>
+          <w:rFonts w:ascii="Times New Roman" w:hAnsi="Times New Roman" w:cs="Times New Roman"/>
+          <w:color w:val="3D3D4E"/>
+          <w:sz w:val="29"/>
+          <w:szCs w:val="29"/>
+          <w:shd w:val="clear" w:color="auto" w:fill="FFFFFF"/>
+        </w:rPr>
+        <w:t>của</w:t>
+      </w:r>
+      <w:proofErr w:type="spellEnd"/>
+      <w:r>
+        <w:rPr>
+          <w:rStyle w:val="baseline-fix"/>
+          <w:rFonts w:ascii="Times New Roman" w:hAnsi="Times New Roman" w:cs="Times New Roman"/>
+          <w:color w:val="3D3D4E"/>
+          <w:sz w:val="29"/>
+          <w:szCs w:val="29"/>
+          <w:shd w:val="clear" w:color="auto" w:fill="FFFFFF"/>
+        </w:rPr>
+        <w:t xml:space="preserve"> Quicksort?</w:t>
+      </w:r>
+    </w:p>
+    <w:p>
+      <w:pPr>
+        <w:rPr>
+          <w:b/>
+          <w:bCs/>
+          <w:color w:val="888888"/>
+          <w:sz w:val="23"/>
+          <w:szCs w:val="23"/>
+          <w:shd w:val="clear" w:color="auto" w:fill="F4F4F9"/>
+        </w:rPr>
+      </w:pPr>
+      <w:r>
+        <w:rPr>
+          <w:rStyle w:val="baseline-fix"/>
+          <w:rFonts w:ascii="Times New Roman" w:hAnsi="Times New Roman" w:cs="Times New Roman"/>
+          <w:color w:val="3D3D4E"/>
+          <w:sz w:val="29"/>
+          <w:szCs w:val="29"/>
+          <w:shd w:val="clear" w:color="auto" w:fill="FFFFFF"/>
+        </w:rPr>
+        <w:t>A.</w:t>
+      </w:r>
+      <w:r>
+        <w:rPr>
+          <w:b/>
+          <w:bCs/>
+          <w:color w:val="888888"/>
+          <w:sz w:val="23"/>
+          <w:szCs w:val="23"/>
+          <w:shd w:val="clear" w:color="auto" w:fill="F4F4F9"/>
+        </w:rPr>
+        <w:t xml:space="preserve"> </w:t>
+      </w:r>
+      <w:r>
+        <w:rPr>
+          <w:b/>
+          <w:bCs/>
+          <w:color w:val="888888"/>
+          <w:sz w:val="23"/>
+          <w:szCs w:val="23"/>
+          <w:shd w:val="clear" w:color="auto" w:fill="F4F4F9"/>
+        </w:rPr>
+        <w:t>O(n²)</w:t>
+      </w:r>
+    </w:p>
+    <w:p>
+      <w:pPr>
+        <w:rPr>
+          <w:color w:val="888888"/>
+          <w:shd w:val="clear" w:color="auto" w:fill="F4F4F9"/>
+        </w:rPr>
+      </w:pPr>
+      <w:r>
+        <w:rPr>
+          <w:b/>
+          <w:bCs/>
+          <w:color w:val="888888"/>
+          <w:sz w:val="23"/>
+          <w:szCs w:val="23"/>
+          <w:shd w:val="clear" w:color="auto" w:fill="F4F4F9"/>
+        </w:rPr>
+        <w:t>B.</w:t>
+      </w:r>
+      <w:r>
+        <w:rPr>
+          <w:color w:val="888888"/>
+          <w:shd w:val="clear" w:color="auto" w:fill="F4F4F9"/>
+        </w:rPr>
+        <w:t xml:space="preserve"> </w:t>
+      </w:r>
+      <w:r>
+        <w:rPr>
+          <w:color w:val="888888"/>
+          <w:shd w:val="clear" w:color="auto" w:fill="F4F4F9"/>
+        </w:rPr>
+        <w:t>O(n)</w:t>
+      </w:r>
+    </w:p>
+    <w:p>
+      <w:pPr>
+        <w:rPr>
+          <w:color w:val="888888"/>
+          <w:shd w:val="clear" w:color="auto" w:fill="F4F4F9"/>
+        </w:rPr>
+      </w:pPr>
+      <w:r>
+        <w:rPr>
+          <w:color w:val="888888"/>
+          <w:shd w:val="clear" w:color="auto" w:fill="F4F4F9"/>
+        </w:rPr>
+        <w:t>c.</w:t>
+      </w:r>
+      <w:r>
+        <w:rPr>
+          <w:color w:val="888888"/>
+          <w:shd w:val="clear" w:color="auto" w:fill="F4F4F9"/>
+        </w:rPr>
+        <w:t xml:space="preserve"> </w:t>
+      </w:r>
+      <w:proofErr w:type="gramStart"/>
+      <w:r>
+        <w:rPr>
+          <w:color w:val="888888"/>
+          <w:shd w:val="clear" w:color="auto" w:fill="F4F4F9"/>
+        </w:rPr>
+        <w:t>O(</w:t>
+      </w:r>
+      <w:proofErr w:type="gramEnd"/>
+      <w:r>
+        <w:rPr>
+          <w:color w:val="888888"/>
+          <w:shd w:val="clear" w:color="auto" w:fill="F4F4F9"/>
+        </w:rPr>
+        <w:t>n log(n))</w:t>
+      </w:r>
+    </w:p>
+    <w:p>
+      <w:pPr>
+        <w:rPr>
+          <w:color w:val="888888"/>
+          <w:shd w:val="clear" w:color="auto" w:fill="F4F4F9"/>
+        </w:rPr>
+      </w:pPr>
+      <w:proofErr w:type="spellStart"/>
+      <w:r>
+        <w:rPr>
+          <w:color w:val="888888"/>
+          <w:shd w:val="clear" w:color="auto" w:fill="F4F4F9"/>
+        </w:rPr>
+        <w:t>D.Tất</w:t>
+      </w:r>
+      <w:proofErr w:type="spellEnd"/>
+      <w:r>
+        <w:rPr>
+          <w:color w:val="888888"/>
+          <w:shd w:val="clear" w:color="auto" w:fill="F4F4F9"/>
+        </w:rPr>
+        <w:t xml:space="preserve"> </w:t>
+      </w:r>
+      <w:proofErr w:type="spellStart"/>
+      <w:r>
+        <w:rPr>
+          <w:color w:val="888888"/>
+          <w:shd w:val="clear" w:color="auto" w:fill="F4F4F9"/>
+        </w:rPr>
+        <w:t>cả</w:t>
+      </w:r>
+      <w:proofErr w:type="spellEnd"/>
+      <w:r>
+        <w:rPr>
+          <w:color w:val="888888"/>
+          <w:shd w:val="clear" w:color="auto" w:fill="F4F4F9"/>
+        </w:rPr>
+        <w:t xml:space="preserve"> </w:t>
+      </w:r>
+      <w:proofErr w:type="spellStart"/>
+      <w:r>
+        <w:rPr>
+          <w:color w:val="888888"/>
+          <w:shd w:val="clear" w:color="auto" w:fill="F4F4F9"/>
+        </w:rPr>
+        <w:t>đều</w:t>
+      </w:r>
+      <w:proofErr w:type="spellEnd"/>
+      <w:r>
+        <w:rPr>
+          <w:color w:val="888888"/>
+          <w:shd w:val="clear" w:color="auto" w:fill="F4F4F9"/>
+        </w:rPr>
+        <w:t xml:space="preserve"> </w:t>
+      </w:r>
+      <w:proofErr w:type="spellStart"/>
+      <w:r>
+        <w:rPr>
+          <w:color w:val="888888"/>
+          <w:shd w:val="clear" w:color="auto" w:fill="F4F4F9"/>
+        </w:rPr>
+        <w:t>sai</w:t>
+      </w:r>
+      <w:proofErr w:type="spellEnd"/>
+    </w:p>
+    <w:p>
+      <w:pPr>
+        <w:rPr>
+          <w:color w:val="888888"/>
+          <w:shd w:val="clear" w:color="auto" w:fill="F4F4F9"/>
+        </w:rPr>
+      </w:pPr>
+      <w:r>
+        <w:rPr>
+          <w:color w:val="888888"/>
+          <w:shd w:val="clear" w:color="auto" w:fill="F4F4F9"/>
+        </w:rPr>
+        <w:t xml:space="preserve">7.Hãy </w:t>
+      </w:r>
+      <w:proofErr w:type="spellStart"/>
+      <w:r>
+        <w:rPr>
+          <w:color w:val="888888"/>
+          <w:shd w:val="clear" w:color="auto" w:fill="F4F4F9"/>
+        </w:rPr>
+        <w:t>cho</w:t>
+      </w:r>
+      <w:proofErr w:type="spellEnd"/>
+      <w:r>
+        <w:rPr>
+          <w:color w:val="888888"/>
+          <w:shd w:val="clear" w:color="auto" w:fill="F4F4F9"/>
+        </w:rPr>
+        <w:t xml:space="preserve"> </w:t>
+      </w:r>
+      <w:proofErr w:type="spellStart"/>
+      <w:r>
+        <w:rPr>
+          <w:color w:val="888888"/>
+          <w:shd w:val="clear" w:color="auto" w:fill="F4F4F9"/>
+        </w:rPr>
+        <w:t>Biết</w:t>
+      </w:r>
+      <w:proofErr w:type="spellEnd"/>
+      <w:r>
+        <w:rPr>
+          <w:color w:val="888888"/>
+          <w:shd w:val="clear" w:color="auto" w:fill="F4F4F9"/>
+        </w:rPr>
+        <w:t xml:space="preserve"> </w:t>
+      </w:r>
+      <w:proofErr w:type="spellStart"/>
+      <w:r>
+        <w:rPr>
+          <w:color w:val="888888"/>
+          <w:shd w:val="clear" w:color="auto" w:fill="F4F4F9"/>
+        </w:rPr>
+        <w:t>thời</w:t>
+      </w:r>
+      <w:proofErr w:type="spellEnd"/>
+      <w:r>
+        <w:rPr>
+          <w:color w:val="888888"/>
+          <w:shd w:val="clear" w:color="auto" w:fill="F4F4F9"/>
+        </w:rPr>
+        <w:t xml:space="preserve"> </w:t>
+      </w:r>
+      <w:proofErr w:type="spellStart"/>
+      <w:r>
+        <w:rPr>
+          <w:color w:val="888888"/>
+          <w:shd w:val="clear" w:color="auto" w:fill="F4F4F9"/>
+        </w:rPr>
+        <w:t>gian</w:t>
+      </w:r>
+      <w:proofErr w:type="spellEnd"/>
+      <w:r>
+        <w:rPr>
+          <w:color w:val="888888"/>
+          <w:shd w:val="clear" w:color="auto" w:fill="F4F4F9"/>
+        </w:rPr>
+        <w:t xml:space="preserve"> </w:t>
+      </w:r>
+      <w:proofErr w:type="spellStart"/>
+      <w:r>
+        <w:rPr>
+          <w:color w:val="888888"/>
+          <w:shd w:val="clear" w:color="auto" w:fill="F4F4F9"/>
+        </w:rPr>
+        <w:t>chậm</w:t>
+      </w:r>
+      <w:proofErr w:type="spellEnd"/>
+      <w:r>
+        <w:rPr>
+          <w:color w:val="888888"/>
+          <w:shd w:val="clear" w:color="auto" w:fill="F4F4F9"/>
+        </w:rPr>
+        <w:t xml:space="preserve"> </w:t>
+      </w:r>
+      <w:proofErr w:type="spellStart"/>
+      <w:proofErr w:type="gramStart"/>
+      <w:r>
+        <w:rPr>
+          <w:color w:val="888888"/>
+          <w:shd w:val="clear" w:color="auto" w:fill="F4F4F9"/>
+        </w:rPr>
+        <w:t>nhất</w:t>
+      </w:r>
+      <w:proofErr w:type="spellEnd"/>
+      <w:r>
+        <w:rPr>
+          <w:color w:val="888888"/>
+          <w:shd w:val="clear" w:color="auto" w:fill="F4F4F9"/>
+        </w:rPr>
+        <w:t xml:space="preserve"> :</w:t>
+      </w:r>
+      <w:proofErr w:type="gramEnd"/>
+    </w:p>
+    <w:p>
+      <w:pPr>
+        <w:spacing w:after="75" w:line="240" w:lineRule="auto"/>
+        <w:ind w:right="375"/>
+        <w:rPr>
+          <w:rFonts w:ascii="Helvetica" w:eastAsia="Times New Roman" w:hAnsi="Helvetica" w:cs="Arial"/>
+          <w:color w:val="444444"/>
+          <w:sz w:val="21"/>
+          <w:szCs w:val="21"/>
+        </w:rPr>
+      </w:pPr>
+      <w:r>
+        <w:rPr>
+          <w:rFonts w:ascii="Helvetica" w:eastAsia="Times New Roman" w:hAnsi="Helvetica" w:cs="Arial"/>
+          <w:color w:val="444444"/>
+          <w:sz w:val="21"/>
+          <w:szCs w:val="21"/>
+        </w:rPr>
+        <w:t>A.</w:t>
+      </w:r>
+      <w:r>
+        <w:rPr>
+          <w:rFonts w:ascii="Helvetica" w:eastAsia="Times New Roman" w:hAnsi="Helvetica" w:cs="Arial"/>
+          <w:color w:val="444444"/>
+          <w:sz w:val="21"/>
+          <w:szCs w:val="21"/>
+        </w:rPr>
+        <w:t>O(n)</w:t>
+      </w:r>
+    </w:p>
+    <w:p>
+      <w:pPr>
+        <w:spacing w:before="100" w:beforeAutospacing="1" w:after="100" w:afterAutospacing="1" w:line="240" w:lineRule="auto"/>
+        <w:rPr>
+          <w:rFonts w:ascii="Helvetica" w:eastAsia="Times New Roman" w:hAnsi="Helvetica" w:cs="Arial"/>
+          <w:color w:val="666666"/>
+          <w:sz w:val="23"/>
+          <w:szCs w:val="23"/>
+        </w:rPr>
+      </w:pPr>
+      <w:r>
+        <w:rPr>
+          <w:rFonts w:ascii="Helvetica" w:eastAsia="Times New Roman" w:hAnsi="Helvetica" w:cs="Arial"/>
+          <w:color w:val="666666"/>
+          <w:sz w:val="23"/>
+          <w:szCs w:val="23"/>
+        </w:rPr>
+        <w:t>B. </w:t>
+      </w:r>
+      <w:r>
+        <w:rPr>
+          <w:rFonts w:ascii="Helvetica" w:eastAsia="Times New Roman" w:hAnsi="Helvetica" w:cs="Arial"/>
+          <w:color w:val="444444"/>
+          <w:sz w:val="21"/>
+          <w:szCs w:val="21"/>
+        </w:rPr>
+        <w:t>O(n^2)</w:t>
+      </w:r>
+    </w:p>
+    <w:p>
+      <w:pPr>
+        <w:spacing w:before="100" w:beforeAutospacing="1" w:after="100" w:afterAutospacing="1" w:line="240" w:lineRule="auto"/>
+        <w:rPr>
+          <w:rFonts w:ascii="Helvetica" w:eastAsia="Times New Roman" w:hAnsi="Helvetica" w:cs="Arial"/>
+          <w:color w:val="666666"/>
+          <w:sz w:val="23"/>
+          <w:szCs w:val="23"/>
+        </w:rPr>
+      </w:pPr>
+      <w:r>
+        <w:rPr>
+          <w:rFonts w:ascii="Helvetica" w:eastAsia="Times New Roman" w:hAnsi="Helvetica" w:cs="Arial"/>
+          <w:color w:val="666666"/>
+          <w:sz w:val="23"/>
+          <w:szCs w:val="23"/>
+        </w:rPr>
+        <w:t>C. </w:t>
+      </w:r>
+      <w:r>
+        <w:rPr>
+          <w:rFonts w:ascii="Helvetica" w:eastAsia="Times New Roman" w:hAnsi="Helvetica" w:cs="Arial"/>
+          <w:color w:val="444444"/>
+          <w:sz w:val="21"/>
+          <w:szCs w:val="21"/>
+        </w:rPr>
+        <w:t>O(n!)</w:t>
+      </w:r>
+    </w:p>
+    <w:p>
+      <w:pPr>
+        <w:spacing w:before="100" w:beforeAutospacing="1" w:after="100" w:afterAutospacing="1" w:line="240" w:lineRule="auto"/>
+        <w:rPr>
+          <w:rFonts w:ascii="Helvetica" w:eastAsia="Times New Roman" w:hAnsi="Helvetica" w:cs="Arial"/>
+          <w:color w:val="444444"/>
+          <w:sz w:val="21"/>
+          <w:szCs w:val="21"/>
+        </w:rPr>
+      </w:pPr>
+      <w:r>
+        <w:rPr>
+          <w:rFonts w:ascii="Helvetica" w:eastAsia="Times New Roman" w:hAnsi="Helvetica" w:cs="Arial"/>
+          <w:color w:val="666666"/>
+          <w:sz w:val="23"/>
+          <w:szCs w:val="23"/>
+        </w:rPr>
+        <w:t>D. </w:t>
+      </w:r>
+      <w:r>
+        <w:rPr>
+          <w:rFonts w:ascii="Helvetica" w:eastAsia="Times New Roman" w:hAnsi="Helvetica" w:cs="Arial"/>
+          <w:color w:val="444444"/>
+          <w:sz w:val="21"/>
+          <w:szCs w:val="21"/>
+        </w:rPr>
+        <w:t>O(2^n)</w:t>
+      </w:r>
+    </w:p>
+    <w:p>
+      <w:pPr>
+        <w:spacing w:before="100" w:beforeAutospacing="1" w:after="100" w:afterAutospacing="1" w:line="240" w:lineRule="auto"/>
+        <w:rPr>
+          <w:rFonts w:ascii="Helvetica" w:eastAsia="Times New Roman" w:hAnsi="Helvetica" w:cs="Arial"/>
+          <w:color w:val="444444"/>
+          <w:sz w:val="21"/>
+          <w:szCs w:val="21"/>
+        </w:rPr>
+      </w:pPr>
+      <w:r>
+        <w:rPr>
+          <w:rFonts w:ascii="Helvetica" w:eastAsia="Times New Roman" w:hAnsi="Helvetica" w:cs="Arial"/>
+          <w:color w:val="444444"/>
+          <w:sz w:val="21"/>
+          <w:szCs w:val="21"/>
+        </w:rPr>
+        <w:t xml:space="preserve">8.Độ </w:t>
+      </w:r>
+      <w:proofErr w:type="spellStart"/>
+      <w:r>
+        <w:rPr>
+          <w:rFonts w:ascii="Helvetica" w:eastAsia="Times New Roman" w:hAnsi="Helvetica" w:cs="Arial"/>
+          <w:color w:val="444444"/>
+          <w:sz w:val="21"/>
+          <w:szCs w:val="21"/>
+        </w:rPr>
+        <w:t>phức</w:t>
+      </w:r>
+      <w:proofErr w:type="spellEnd"/>
+      <w:r>
+        <w:rPr>
+          <w:rFonts w:ascii="Helvetica" w:eastAsia="Times New Roman" w:hAnsi="Helvetica" w:cs="Arial"/>
+          <w:color w:val="444444"/>
+          <w:sz w:val="21"/>
+          <w:szCs w:val="21"/>
+        </w:rPr>
+        <w:t xml:space="preserve"> </w:t>
+      </w:r>
+      <w:proofErr w:type="spellStart"/>
+      <w:r>
+        <w:rPr>
+          <w:rFonts w:ascii="Helvetica" w:eastAsia="Times New Roman" w:hAnsi="Helvetica" w:cs="Arial"/>
+          <w:color w:val="444444"/>
+          <w:sz w:val="21"/>
+          <w:szCs w:val="21"/>
+        </w:rPr>
+        <w:t>tạp</w:t>
+      </w:r>
+      <w:proofErr w:type="spellEnd"/>
+      <w:r>
+        <w:rPr>
+          <w:rFonts w:ascii="Helvetica" w:eastAsia="Times New Roman" w:hAnsi="Helvetica" w:cs="Arial"/>
+          <w:color w:val="444444"/>
+          <w:sz w:val="21"/>
+          <w:szCs w:val="21"/>
+        </w:rPr>
+        <w:t xml:space="preserve"> </w:t>
+      </w:r>
+      <w:proofErr w:type="spellStart"/>
+      <w:r>
+        <w:rPr>
+          <w:rFonts w:ascii="Helvetica" w:eastAsia="Times New Roman" w:hAnsi="Helvetica" w:cs="Arial"/>
+          <w:color w:val="444444"/>
+          <w:sz w:val="21"/>
+          <w:szCs w:val="21"/>
+        </w:rPr>
+        <w:t>của</w:t>
+      </w:r>
+      <w:proofErr w:type="spellEnd"/>
+      <w:r>
+        <w:rPr>
+          <w:rFonts w:ascii="Helvetica" w:eastAsia="Times New Roman" w:hAnsi="Helvetica" w:cs="Arial"/>
+          <w:color w:val="444444"/>
+          <w:sz w:val="21"/>
+          <w:szCs w:val="21"/>
+        </w:rPr>
+        <w:t xml:space="preserve"> </w:t>
+      </w:r>
+      <w:proofErr w:type="spellStart"/>
+      <w:r>
+        <w:rPr>
+          <w:rFonts w:ascii="Helvetica" w:eastAsia="Times New Roman" w:hAnsi="Helvetica" w:cs="Arial"/>
+          <w:color w:val="444444"/>
+          <w:sz w:val="21"/>
+          <w:szCs w:val="21"/>
+        </w:rPr>
+        <w:t>thu</w:t>
+      </w:r>
+      <w:r>
+        <w:rPr>
+          <w:rFonts w:ascii="Helvetica" w:eastAsia="Times New Roman" w:hAnsi="Helvetica" w:cs="Arial"/>
+          <w:color w:val="444444"/>
+          <w:sz w:val="21"/>
+          <w:szCs w:val="21"/>
+        </w:rPr>
+        <w:t>ật</w:t>
+      </w:r>
+      <w:proofErr w:type="spellEnd"/>
+      <w:r>
+        <w:rPr>
+          <w:rFonts w:ascii="Helvetica" w:eastAsia="Times New Roman" w:hAnsi="Helvetica" w:cs="Arial"/>
+          <w:color w:val="444444"/>
+          <w:sz w:val="21"/>
+          <w:szCs w:val="21"/>
+        </w:rPr>
+        <w:t xml:space="preserve"> </w:t>
+      </w:r>
+      <w:proofErr w:type="spellStart"/>
+      <w:r>
+        <w:rPr>
+          <w:rFonts w:ascii="Helvetica" w:eastAsia="Times New Roman" w:hAnsi="Helvetica" w:cs="Arial"/>
+          <w:color w:val="444444"/>
+          <w:sz w:val="21"/>
+          <w:szCs w:val="21"/>
+        </w:rPr>
+        <w:t>toán</w:t>
+      </w:r>
+      <w:proofErr w:type="spellEnd"/>
+      <w:r>
+        <w:rPr>
+          <w:rFonts w:ascii="Helvetica" w:eastAsia="Times New Roman" w:hAnsi="Helvetica" w:cs="Arial"/>
+          <w:color w:val="444444"/>
+          <w:sz w:val="21"/>
+          <w:szCs w:val="21"/>
+        </w:rPr>
+        <w:t xml:space="preserve"> Linear Search </w:t>
+      </w:r>
+      <w:proofErr w:type="spellStart"/>
+      <w:proofErr w:type="gramStart"/>
+      <w:r>
+        <w:rPr>
+          <w:rFonts w:ascii="Helvetica" w:eastAsia="Times New Roman" w:hAnsi="Helvetica" w:cs="Arial"/>
+          <w:color w:val="444444"/>
+          <w:sz w:val="21"/>
+          <w:szCs w:val="21"/>
+        </w:rPr>
+        <w:t>là</w:t>
+      </w:r>
+      <w:proofErr w:type="spellEnd"/>
+      <w:r>
+        <w:rPr>
+          <w:rFonts w:ascii="Helvetica" w:eastAsia="Times New Roman" w:hAnsi="Helvetica" w:cs="Arial"/>
+          <w:color w:val="444444"/>
+          <w:sz w:val="21"/>
+          <w:szCs w:val="21"/>
+        </w:rPr>
+        <w:t xml:space="preserve"> ?</w:t>
+      </w:r>
+      <w:proofErr w:type="gramEnd"/>
+    </w:p>
+    <w:p>
+      <w:pPr>
+        <w:spacing w:before="100" w:beforeAutospacing="1" w:after="100" w:afterAutospacing="1" w:line="240" w:lineRule="auto"/>
+        <w:rPr>
+          <w:rFonts w:ascii="Helvetica" w:eastAsia="Times New Roman" w:hAnsi="Helvetica" w:cs="Arial"/>
+          <w:color w:val="666666"/>
+          <w:sz w:val="23"/>
+          <w:szCs w:val="23"/>
+        </w:rPr>
+      </w:pPr>
+      <w:r>
+        <w:rPr>
+          <w:rFonts w:ascii="Arial" w:hAnsi="Arial" w:cs="Arial"/>
+          <w:color w:val="FF0000"/>
+          <w:sz w:val="23"/>
+          <w:szCs w:val="23"/>
+          <w:shd w:val="clear" w:color="auto" w:fill="FFFFFF"/>
+        </w:rPr>
+        <w:t>a) O(n)</w:t>
+      </w:r>
+      <w:r>
+        <w:rPr>
+          <w:rFonts w:ascii="Arial" w:hAnsi="Arial" w:cs="Arial"/>
+          <w:color w:val="3A3A3A"/>
+          <w:sz w:val="23"/>
+          <w:szCs w:val="23"/>
+        </w:rPr>
+        <w:br/>
+      </w:r>
+      <w:r>
+        <w:rPr>
+          <w:rFonts w:ascii="Arial" w:hAnsi="Arial" w:cs="Arial"/>
+          <w:color w:val="3A3A3A"/>
+          <w:sz w:val="23"/>
+          <w:szCs w:val="23"/>
+          <w:shd w:val="clear" w:color="auto" w:fill="FFFFFF"/>
+        </w:rPr>
+        <w:t xml:space="preserve">b) </w:t>
+      </w:r>
+      <w:proofErr w:type="gramStart"/>
+      <w:r>
+        <w:rPr>
+          <w:rFonts w:ascii="Arial" w:hAnsi="Arial" w:cs="Arial"/>
+          <w:color w:val="3A3A3A"/>
+          <w:sz w:val="23"/>
+          <w:szCs w:val="23"/>
+          <w:shd w:val="clear" w:color="auto" w:fill="FFFFFF"/>
+        </w:rPr>
+        <w:t>O(</w:t>
+      </w:r>
+      <w:proofErr w:type="gramEnd"/>
+      <w:r>
+        <w:rPr>
+          <w:rFonts w:ascii="Arial" w:hAnsi="Arial" w:cs="Arial"/>
+          <w:color w:val="3A3A3A"/>
+          <w:sz w:val="23"/>
+          <w:szCs w:val="23"/>
+          <w:shd w:val="clear" w:color="auto" w:fill="FFFFFF"/>
+        </w:rPr>
+        <w:t>log n)</w:t>
+      </w:r>
+      <w:r>
+        <w:rPr>
+          <w:rFonts w:ascii="Arial" w:hAnsi="Arial" w:cs="Arial"/>
+          <w:color w:val="3A3A3A"/>
+          <w:sz w:val="23"/>
+          <w:szCs w:val="23"/>
+        </w:rPr>
+        <w:br/>
+      </w:r>
+      <w:r>
+        <w:rPr>
+          <w:rFonts w:ascii="Arial" w:hAnsi="Arial" w:cs="Arial"/>
+          <w:color w:val="3A3A3A"/>
+          <w:sz w:val="23"/>
+          <w:szCs w:val="23"/>
+          <w:shd w:val="clear" w:color="auto" w:fill="FFFFFF"/>
+        </w:rPr>
+        <w:t>c) O(n</w:t>
+      </w:r>
+      <w:r>
+        <w:rPr>
+          <w:rFonts w:ascii="Arial" w:hAnsi="Arial" w:cs="Arial"/>
+          <w:color w:val="3A3A3A"/>
+          <w:sz w:val="17"/>
+          <w:szCs w:val="17"/>
+          <w:bdr w:val="none" w:sz="0" w:space="0" w:color="auto" w:frame="1"/>
+          <w:shd w:val="clear" w:color="auto" w:fill="FFFFFF"/>
+          <w:vertAlign w:val="superscript"/>
+        </w:rPr>
+        <w:t>2</w:t>
+      </w:r>
+      <w:r>
+        <w:rPr>
+          <w:rFonts w:ascii="Arial" w:hAnsi="Arial" w:cs="Arial"/>
+          <w:color w:val="3A3A3A"/>
+          <w:sz w:val="23"/>
+          <w:szCs w:val="23"/>
+          <w:shd w:val="clear" w:color="auto" w:fill="FFFFFF"/>
+        </w:rPr>
+        <w:t>)</w:t>
+      </w:r>
+      <w:r>
+        <w:rPr>
+          <w:rFonts w:ascii="Arial" w:hAnsi="Arial" w:cs="Arial"/>
+          <w:color w:val="3A3A3A"/>
+          <w:sz w:val="23"/>
+          <w:szCs w:val="23"/>
+        </w:rPr>
+        <w:br/>
+      </w:r>
+      <w:r>
+        <w:rPr>
+          <w:rFonts w:ascii="Arial" w:hAnsi="Arial" w:cs="Arial"/>
+          <w:color w:val="3A3A3A"/>
+          <w:sz w:val="23"/>
+          <w:szCs w:val="23"/>
+          <w:shd w:val="clear" w:color="auto" w:fill="FFFFFF"/>
+        </w:rPr>
+        <w:t>d) O(n log n)</w:t>
+      </w:r>
+    </w:p>
+    <w:p>
+      <w:pPr>
+        <w:rPr>
+          <w:rStyle w:val="baseline-fix"/>
+          <w:color w:val="888888"/>
+          <w:shd w:val="clear" w:color="auto" w:fill="F4F4F9"/>
+        </w:rPr>
+      </w:pPr>
+    </w:p>
+    <w:p>
+      <w:pPr>
+        <w:rPr>
           <w:rFonts w:ascii="Times New Roman" w:hAnsi="Times New Roman" w:cs="Times New Roman"/>
           <w:color w:val="3D3D4E"/>
           <w:sz w:val="29"/>
@@ -3065,8 +3899,160 @@
       </w:pPr>
     </w:lvl>
   </w:abstractNum>
+  <w:abstractNum w:abstractNumId="1" w15:restartNumberingAfterBreak="0">
+    <w:nsid w:val="2E5405DE"/>
+    <w:multiLevelType w:val="multilevel"/>
+    <w:tmpl w:val="6C70666C"/>
+    <w:lvl w:ilvl="0">
+      <w:start w:val="1"/>
+      <w:numFmt w:val="bullet"/>
+      <w:lvlText w:val=""/>
+      <w:lvlJc w:val="left"/>
+      <w:pPr>
+        <w:tabs>
+          <w:tab w:val="num" w:pos="720"/>
+        </w:tabs>
+        <w:ind w:left="720" w:hanging="360"/>
+      </w:pPr>
+      <w:rPr>
+        <w:rFonts w:ascii="Symbol" w:hAnsi="Symbol" w:hint="default"/>
+        <w:sz w:val="20"/>
+      </w:rPr>
+    </w:lvl>
+    <w:lvl w:ilvl="1" w:tentative="1">
+      <w:start w:val="1"/>
+      <w:numFmt w:val="bullet"/>
+      <w:lvlText w:val="o"/>
+      <w:lvlJc w:val="left"/>
+      <w:pPr>
+        <w:tabs>
+          <w:tab w:val="num" w:pos="1440"/>
+        </w:tabs>
+        <w:ind w:left="1440" w:hanging="360"/>
+      </w:pPr>
+      <w:rPr>
+        <w:rFonts w:ascii="Courier New" w:hAnsi="Courier New" w:hint="default"/>
+        <w:sz w:val="20"/>
+      </w:rPr>
+    </w:lvl>
+    <w:lvl w:ilvl="2" w:tentative="1">
+      <w:start w:val="1"/>
+      <w:numFmt w:val="bullet"/>
+      <w:lvlText w:val=""/>
+      <w:lvlJc w:val="left"/>
+      <w:pPr>
+        <w:tabs>
+          <w:tab w:val="num" w:pos="2160"/>
+        </w:tabs>
+        <w:ind w:left="2160" w:hanging="360"/>
+      </w:pPr>
+      <w:rPr>
+        <w:rFonts w:ascii="Wingdings" w:hAnsi="Wingdings" w:hint="default"/>
+        <w:sz w:val="20"/>
+      </w:rPr>
+    </w:lvl>
+    <w:lvl w:ilvl="3" w:tentative="1">
+      <w:start w:val="1"/>
+      <w:numFmt w:val="bullet"/>
+      <w:lvlText w:val=""/>
+      <w:lvlJc w:val="left"/>
+      <w:pPr>
+        <w:tabs>
+          <w:tab w:val="num" w:pos="2880"/>
+        </w:tabs>
+        <w:ind w:left="2880" w:hanging="360"/>
+      </w:pPr>
+      <w:rPr>
+        <w:rFonts w:ascii="Wingdings" w:hAnsi="Wingdings" w:hint="default"/>
+        <w:sz w:val="20"/>
+      </w:rPr>
+    </w:lvl>
+    <w:lvl w:ilvl="4" w:tentative="1">
+      <w:start w:val="1"/>
+      <w:numFmt w:val="bullet"/>
+      <w:lvlText w:val=""/>
+      <w:lvlJc w:val="left"/>
+      <w:pPr>
+        <w:tabs>
+          <w:tab w:val="num" w:pos="3600"/>
+        </w:tabs>
+        <w:ind w:left="3600" w:hanging="360"/>
+      </w:pPr>
+      <w:rPr>
+        <w:rFonts w:ascii="Wingdings" w:hAnsi="Wingdings" w:hint="default"/>
+        <w:sz w:val="20"/>
+      </w:rPr>
+    </w:lvl>
+    <w:lvl w:ilvl="5" w:tentative="1">
+      <w:start w:val="1"/>
+      <w:numFmt w:val="bullet"/>
+      <w:lvlText w:val=""/>
+      <w:lvlJc w:val="left"/>
+      <w:pPr>
+        <w:tabs>
+          <w:tab w:val="num" w:pos="4320"/>
+        </w:tabs>
+        <w:ind w:left="4320" w:hanging="360"/>
+      </w:pPr>
+      <w:rPr>
+        <w:rFonts w:ascii="Wingdings" w:hAnsi="Wingdings" w:hint="default"/>
+        <w:sz w:val="20"/>
+      </w:rPr>
+    </w:lvl>
+    <w:lvl w:ilvl="6" w:tentative="1">
+      <w:start w:val="1"/>
+      <w:numFmt w:val="bullet"/>
+      <w:lvlText w:val=""/>
+      <w:lvlJc w:val="left"/>
+      <w:pPr>
+        <w:tabs>
+          <w:tab w:val="num" w:pos="5040"/>
+        </w:tabs>
+        <w:ind w:left="5040" w:hanging="360"/>
+      </w:pPr>
+      <w:rPr>
+        <w:rFonts w:ascii="Wingdings" w:hAnsi="Wingdings" w:hint="default"/>
+        <w:sz w:val="20"/>
+      </w:rPr>
+    </w:lvl>
+    <w:lvl w:ilvl="7" w:tentative="1">
+      <w:start w:val="1"/>
+      <w:numFmt w:val="bullet"/>
+      <w:lvlText w:val=""/>
+      <w:lvlJc w:val="left"/>
+      <w:pPr>
+        <w:tabs>
+          <w:tab w:val="num" w:pos="5760"/>
+        </w:tabs>
+        <w:ind w:left="5760" w:hanging="360"/>
+      </w:pPr>
+      <w:rPr>
+        <w:rFonts w:ascii="Wingdings" w:hAnsi="Wingdings" w:hint="default"/>
+        <w:sz w:val="20"/>
+      </w:rPr>
+    </w:lvl>
+    <w:lvl w:ilvl="8" w:tentative="1">
+      <w:start w:val="1"/>
+      <w:numFmt w:val="bullet"/>
+      <w:lvlText w:val=""/>
+      <w:lvlJc w:val="left"/>
+      <w:pPr>
+        <w:tabs>
+          <w:tab w:val="num" w:pos="6480"/>
+        </w:tabs>
+        <w:ind w:left="6480" w:hanging="360"/>
+      </w:pPr>
+      <w:rPr>
+        <w:rFonts w:ascii="Wingdings" w:hAnsi="Wingdings" w:hint="default"/>
+        <w:sz w:val="20"/>
+      </w:rPr>
+    </w:lvl>
+  </w:abstractNum>
   <w:num w:numId="1">
     <w:abstractNumId w:val="0"/>
+  </w:num>
+  <w:num w:numId="2">
+    <w:abstractNumId w:val="1"/>
   </w:num>
 </w:numbering>
 </file>
@@ -3548,6 +4534,22 @@
     <w:basedOn w:val="DefaultParagraphFont"/>
     <w:rsid w:val="00A010B5"/>
   </w:style>
+  <w:style w:type="paragraph" w:styleId="NormalWeb">
+    <w:name w:val="Normal (Web)"/>
+    <w:basedOn w:val="Normal"/>
+    <w:uiPriority w:val="99"/>
+    <w:semiHidden/>
+    <w:unhideWhenUsed/>
+    <w:rsid w:val="0060440D"/>
+    <w:pPr>
+      <w:spacing w:before="100" w:beforeAutospacing="1" w:after="100" w:afterAutospacing="1" w:line="240" w:lineRule="auto"/>
+    </w:pPr>
+    <w:rPr>
+      <w:rFonts w:ascii="Times New Roman" w:eastAsia="Times New Roman" w:hAnsi="Times New Roman" w:cs="Times New Roman"/>
+      <w:sz w:val="24"/>
+      <w:szCs w:val="24"/>
+    </w:rPr>
+  </w:style>
 </w:styles>
 </file>
 

</xml_diff>